<commit_message>
Actualización GDD (Música y sonido)
</commit_message>
<xml_diff>
--- a/GDD/GDD.docx
+++ b/GDD/GDD.docx
@@ -18,54 +18,36 @@
           <w:i/>
         </w:rPr>
       </w:pPr>
-      <w:proofErr w:type="spellStart"/>
       <w:r>
         <w:rPr>
           <w:i/>
         </w:rPr>
-        <w:t>Game</w:t>
-      </w:r>
-      <w:proofErr w:type="spellEnd"/>
+        <w:t xml:space="preserve">Game </w:t>
+      </w:r>
       <w:r>
         <w:rPr>
           <w:i/>
         </w:rPr>
-        <w:t xml:space="preserve"> </w:t>
-      </w:r>
-      <w:proofErr w:type="spellStart"/>
+        <w:t xml:space="preserve">Design </w:t>
+      </w:r>
       <w:r>
         <w:rPr>
           <w:i/>
         </w:rPr>
-        <w:t>Design</w:t>
-      </w:r>
-      <w:proofErr w:type="spellEnd"/>
+        <w:t>D</w:t>
+      </w:r>
       <w:r>
         <w:rPr>
           <w:i/>
         </w:rPr>
-        <w:t xml:space="preserve"> </w:t>
-      </w:r>
-      <w:proofErr w:type="spellStart"/>
+        <w:t>ocumen</w:t>
+      </w:r>
       <w:r>
         <w:rPr>
           <w:i/>
         </w:rPr>
-        <w:t>D</w:t>
-      </w:r>
-      <w:r>
-        <w:rPr>
-          <w:i/>
-        </w:rPr>
-        <w:t>ocumen</w:t>
-      </w:r>
-      <w:r>
-        <w:rPr>
-          <w:i/>
-        </w:rPr>
         <w:t>t</w:t>
       </w:r>
-      <w:proofErr w:type="spellEnd"/>
     </w:p>
     <w:p>
       <w:pPr>
@@ -274,15 +256,7 @@
         <w:jc w:val="both"/>
       </w:pPr>
       <w:r>
-        <w:t xml:space="preserve">A </w:t>
-      </w:r>
-      <w:proofErr w:type="gramStart"/>
-      <w:r>
-        <w:t>continuación</w:t>
-      </w:r>
-      <w:proofErr w:type="gramEnd"/>
-      <w:r>
-        <w:t xml:space="preserve"> se muestran las mecánicas principales:</w:t>
+        <w:t>A continuación se muestran las mecánicas principales:</w:t>
       </w:r>
     </w:p>
     <w:p>
@@ -461,11 +435,7 @@
         <w:t>Mecánica</w:t>
       </w:r>
       <w:r>
-        <w:t xml:space="preserve"> de que un personaje se pasa a la parte del otro para que mediante su </w:t>
-      </w:r>
-      <w:proofErr w:type="gramStart"/>
-      <w:r>
-        <w:t>salto</w:t>
+        <w:t xml:space="preserve"> de que un personaje se pasa a la parte del otro para que mediante su salto</w:t>
       </w:r>
       <w:r>
         <w:t xml:space="preserve">  </w:t>
@@ -473,7 +443,6 @@
       <w:r>
         <w:t>.</w:t>
       </w:r>
-      <w:proofErr w:type="gramEnd"/>
     </w:p>
     <w:p>
       <w:pPr>
@@ -547,15 +516,7 @@
         <w:t>Los controles básicos serán los siguientes</w:t>
       </w:r>
       <w:r>
-        <w:t xml:space="preserve"> (PC / móvil o </w:t>
-      </w:r>
-      <w:proofErr w:type="spellStart"/>
-      <w:r>
-        <w:t>tablet</w:t>
-      </w:r>
-      <w:proofErr w:type="spellEnd"/>
-      <w:r>
-        <w:t>)</w:t>
+        <w:t xml:space="preserve"> (PC / móvil o tablet)</w:t>
       </w:r>
       <w:r>
         <w:t xml:space="preserve">: </w:t>
@@ -696,24 +657,11 @@
       <w:r>
         <w:t xml:space="preserve">Se trata de un juego con estética </w:t>
       </w:r>
-      <w:proofErr w:type="spellStart"/>
-      <w:r>
-        <w:t>cartoon</w:t>
-      </w:r>
-      <w:proofErr w:type="spellEnd"/>
-      <w:r>
-        <w:t xml:space="preserve">, simple pero vistoso. </w:t>
-      </w:r>
-      <w:r>
-        <w:t xml:space="preserve">El estilo es sencillo, sin gran cantidad de detalles para no sobrecargar el escenario, centrándose en la jugabilidad del nivel y en la estrategia </w:t>
-      </w:r>
-      <w:proofErr w:type="gramStart"/>
-      <w:r>
-        <w:t>del mismo</w:t>
-      </w:r>
-      <w:proofErr w:type="gramEnd"/>
-      <w:r>
-        <w:t xml:space="preserve">. </w:t>
+      <w:r>
+        <w:t xml:space="preserve">cartoon, simple pero vistoso. </w:t>
+      </w:r>
+      <w:r>
+        <w:t xml:space="preserve">El estilo es sencillo, sin gran cantidad de detalles para no sobrecargar el escenario, centrándose en la jugabilidad del nivel y en la estrategia del mismo. </w:t>
       </w:r>
     </w:p>
     <w:p>
@@ -744,15 +692,7 @@
         <w:t>mediante</w:t>
       </w:r>
       <w:r>
-        <w:t xml:space="preserve"> un </w:t>
-      </w:r>
-      <w:proofErr w:type="spellStart"/>
-      <w:r>
-        <w:t>scroll</w:t>
-      </w:r>
-      <w:proofErr w:type="spellEnd"/>
-      <w:r>
-        <w:t xml:space="preserve"> lateral</w:t>
+        <w:t xml:space="preserve"> un scroll lateral</w:t>
       </w:r>
       <w:r>
         <w:t>.</w:t>
@@ -778,6 +718,11 @@
       </w:r>
       <w:r>
         <w:t>.</w:t>
+      </w:r>
+    </w:p>
+    <w:p>
+      <w:r>
+        <w:br w:type="page"/>
       </w:r>
     </w:p>
     <w:p>
@@ -788,9 +733,109 @@
       <w:bookmarkStart w:id="5" w:name="_3dy6vkm" w:colFirst="0" w:colLast="0"/>
       <w:bookmarkEnd w:id="5"/>
       <w:r>
+        <w:lastRenderedPageBreak/>
         <w:t xml:space="preserve">Música/Sonido: </w:t>
       </w:r>
     </w:p>
+    <w:p/>
+    <w:p>
+      <w:r>
+        <w:t>Banda sonora:</w:t>
+      </w:r>
+    </w:p>
+    <w:p/>
+    <w:p>
+      <w:r>
+        <w:t>Tema principal:</w:t>
+      </w:r>
+    </w:p>
+    <w:p/>
+    <w:p>
+      <w:r>
+        <w:t>Tema secundario:</w:t>
+      </w:r>
+    </w:p>
+    <w:p/>
+    <w:p>
+      <w:r>
+        <w:t>Tema para la pantalla de menú:</w:t>
+      </w:r>
+    </w:p>
+    <w:p/>
+    <w:p>
+      <w:r>
+        <w:t>Tema para los créditos:</w:t>
+      </w:r>
+    </w:p>
+    <w:p/>
+    <w:p>
+      <w:r>
+        <w:t>Efectos de sonido:</w:t>
+      </w:r>
+    </w:p>
+    <w:p/>
+    <w:p>
+      <w:pPr>
+        <w:pStyle w:val="Prrafodelista"/>
+        <w:numPr>
+          <w:ilvl w:val="0"/>
+          <w:numId w:val="3"/>
+        </w:numPr>
+      </w:pPr>
+      <w:r>
+        <w:t>Activación de palanca</w:t>
+      </w:r>
+    </w:p>
+    <w:p>
+      <w:pPr>
+        <w:pStyle w:val="Prrafodelista"/>
+        <w:numPr>
+          <w:ilvl w:val="0"/>
+          <w:numId w:val="3"/>
+        </w:numPr>
+      </w:pPr>
+      <w:r>
+        <w:t>Botón pulsado</w:t>
+      </w:r>
+    </w:p>
+    <w:p>
+      <w:pPr>
+        <w:pStyle w:val="Prrafodelista"/>
+        <w:numPr>
+          <w:ilvl w:val="0"/>
+          <w:numId w:val="3"/>
+        </w:numPr>
+      </w:pPr>
+      <w:r>
+        <w:t>Contacto con barrera eléctrica</w:t>
+      </w:r>
+    </w:p>
+    <w:p>
+      <w:pPr>
+        <w:pStyle w:val="Prrafodelista"/>
+        <w:numPr>
+          <w:ilvl w:val="0"/>
+          <w:numId w:val="3"/>
+        </w:numPr>
+      </w:pPr>
+      <w:r>
+        <w:t>Giro del espejo</w:t>
+      </w:r>
+    </w:p>
+    <w:p>
+      <w:pPr>
+        <w:pStyle w:val="Prrafodelista"/>
+        <w:numPr>
+          <w:ilvl w:val="0"/>
+          <w:numId w:val="3"/>
+        </w:numPr>
+      </w:pPr>
+      <w:r>
+        <w:t>Láser</w:t>
+      </w:r>
+    </w:p>
+    <w:p/>
+    <w:p/>
     <w:p/>
     <w:p>
       <w:pPr>
@@ -814,7 +859,6 @@
       <w:bookmarkStart w:id="6" w:name="_1t3h5sf" w:colFirst="0" w:colLast="0"/>
       <w:bookmarkEnd w:id="6"/>
       <w:r>
-        <w:lastRenderedPageBreak/>
         <w:t xml:space="preserve">Hoja de ruta del desarrollo / Lanzamiento: </w:t>
       </w:r>
     </w:p>
@@ -1564,6 +1608,95 @@
     </w:lvl>
   </w:abstractNum>
   <w:abstractNum w:abstractNumId="1" w15:restartNumberingAfterBreak="0">
+    <w:nsid w:val="51D1760F"/>
+    <w:multiLevelType w:val="hybridMultilevel"/>
+    <w:tmpl w:val="62DAD192"/>
+    <w:lvl w:ilvl="0" w:tplc="0C0A000F">
+      <w:start w:val="1"/>
+      <w:numFmt w:val="decimal"/>
+      <w:lvlText w:val="%1."/>
+      <w:lvlJc w:val="left"/>
+      <w:pPr>
+        <w:ind w:left="720" w:hanging="360"/>
+      </w:pPr>
+      <w:rPr>
+        <w:rFonts w:hint="default"/>
+      </w:rPr>
+    </w:lvl>
+    <w:lvl w:ilvl="1" w:tplc="0C0A0019" w:tentative="1">
+      <w:start w:val="1"/>
+      <w:numFmt w:val="lowerLetter"/>
+      <w:lvlText w:val="%2."/>
+      <w:lvlJc w:val="left"/>
+      <w:pPr>
+        <w:ind w:left="1440" w:hanging="360"/>
+      </w:pPr>
+    </w:lvl>
+    <w:lvl w:ilvl="2" w:tplc="0C0A001B" w:tentative="1">
+      <w:start w:val="1"/>
+      <w:numFmt w:val="lowerRoman"/>
+      <w:lvlText w:val="%3."/>
+      <w:lvlJc w:val="right"/>
+      <w:pPr>
+        <w:ind w:left="2160" w:hanging="180"/>
+      </w:pPr>
+    </w:lvl>
+    <w:lvl w:ilvl="3" w:tplc="0C0A000F" w:tentative="1">
+      <w:start w:val="1"/>
+      <w:numFmt w:val="decimal"/>
+      <w:lvlText w:val="%4."/>
+      <w:lvlJc w:val="left"/>
+      <w:pPr>
+        <w:ind w:left="2880" w:hanging="360"/>
+      </w:pPr>
+    </w:lvl>
+    <w:lvl w:ilvl="4" w:tplc="0C0A0019" w:tentative="1">
+      <w:start w:val="1"/>
+      <w:numFmt w:val="lowerLetter"/>
+      <w:lvlText w:val="%5."/>
+      <w:lvlJc w:val="left"/>
+      <w:pPr>
+        <w:ind w:left="3600" w:hanging="360"/>
+      </w:pPr>
+    </w:lvl>
+    <w:lvl w:ilvl="5" w:tplc="0C0A001B" w:tentative="1">
+      <w:start w:val="1"/>
+      <w:numFmt w:val="lowerRoman"/>
+      <w:lvlText w:val="%6."/>
+      <w:lvlJc w:val="right"/>
+      <w:pPr>
+        <w:ind w:left="4320" w:hanging="180"/>
+      </w:pPr>
+    </w:lvl>
+    <w:lvl w:ilvl="6" w:tplc="0C0A000F" w:tentative="1">
+      <w:start w:val="1"/>
+      <w:numFmt w:val="decimal"/>
+      <w:lvlText w:val="%7."/>
+      <w:lvlJc w:val="left"/>
+      <w:pPr>
+        <w:ind w:left="5040" w:hanging="360"/>
+      </w:pPr>
+    </w:lvl>
+    <w:lvl w:ilvl="7" w:tplc="0C0A0019" w:tentative="1">
+      <w:start w:val="1"/>
+      <w:numFmt w:val="lowerLetter"/>
+      <w:lvlText w:val="%8."/>
+      <w:lvlJc w:val="left"/>
+      <w:pPr>
+        <w:ind w:left="5760" w:hanging="360"/>
+      </w:pPr>
+    </w:lvl>
+    <w:lvl w:ilvl="8" w:tplc="0C0A001B" w:tentative="1">
+      <w:start w:val="1"/>
+      <w:numFmt w:val="lowerRoman"/>
+      <w:lvlText w:val="%9."/>
+      <w:lvlJc w:val="right"/>
+      <w:pPr>
+        <w:ind w:left="6480" w:hanging="180"/>
+      </w:pPr>
+    </w:lvl>
+  </w:abstractNum>
+  <w:abstractNum w:abstractNumId="2" w15:restartNumberingAfterBreak="0">
     <w:nsid w:val="5D2C2FB2"/>
     <w:multiLevelType w:val="hybridMultilevel"/>
     <w:tmpl w:val="EC38A0A4"/>
@@ -1679,6 +1812,9 @@
     <w:abstractNumId w:val="0"/>
   </w:num>
   <w:num w:numId="2">
+    <w:abstractNumId w:val="2"/>
+  </w:num>
+  <w:num w:numId="3">
     <w:abstractNumId w:val="1"/>
   </w:num>
 </w:numbering>

</xml_diff>

<commit_message>
Actualización GDD (y errata en Historia)
</commit_message>
<xml_diff>
--- a/GDD/GDD.docx
+++ b/GDD/GDD.docx
@@ -73,41 +73,14 @@
         <w:jc w:val="both"/>
       </w:pPr>
       <w:r>
-        <w:t xml:space="preserve">Identidad del Juego / Mantra: </w:t>
-      </w:r>
-    </w:p>
-    <w:p>
-      <w:pPr>
-        <w:jc w:val="both"/>
-        <w:rPr>
-          <w:u w:val="single"/>
-        </w:rPr>
-      </w:pPr>
-      <w:r>
-        <w:rPr>
-          <w:u w:val="single"/>
-        </w:rPr>
-        <w:t>Usa una frase para describir el juego, ésta será la base para guiarte en el resto del diseño.</w:t>
-      </w:r>
-    </w:p>
-    <w:p>
-      <w:pPr>
-        <w:jc w:val="both"/>
-        <w:rPr>
-          <w:u w:val="single"/>
-        </w:rPr>
-      </w:pPr>
-      <w:r>
-        <w:rPr>
-          <w:u w:val="single"/>
-        </w:rPr>
-        <w:t>(Ejemplo: Juego de estilo plataformas/acción sobre una albóndiga)</w:t>
-      </w:r>
-    </w:p>
-    <w:p>
-      <w:pPr>
-        <w:jc w:val="both"/>
-      </w:pPr>
+        <w:t>Identidad del Jueg</w:t>
+      </w:r>
+      <w:r>
+        <w:t>o</w:t>
+      </w:r>
+      <w:r>
+        <w:t xml:space="preserve">: </w:t>
+      </w:r>
     </w:p>
     <w:p>
       <w:pPr>
@@ -164,25 +137,6 @@
     <w:p>
       <w:pPr>
         <w:jc w:val="both"/>
-        <w:rPr>
-          <w:u w:val="single"/>
-        </w:rPr>
-      </w:pPr>
-      <w:r>
-        <w:rPr>
-          <w:u w:val="single"/>
-        </w:rPr>
-        <w:t>Enumera 3 palabras/frases que transmitan las sensaciones o emociones que quieras que experimente el jugador. (Ejemplo: Rápido. Repleto de acción. Caótico)</w:t>
-      </w:r>
-    </w:p>
-    <w:p>
-      <w:pPr>
-        <w:jc w:val="both"/>
-      </w:pPr>
-    </w:p>
-    <w:p>
-      <w:pPr>
-        <w:jc w:val="both"/>
       </w:pPr>
       <w:r>
         <w:t>Enrevesado, dinámico</w:t>
@@ -222,32 +176,181 @@
         <w:rPr>
           <w:u w:val="single"/>
         </w:rPr>
-        <w:t>Describe de qué va el juego en términos de jugabilidad y/o historia. (Ejemplo: Éste juego utiliza el balanceo de una cuerda como mecánica para contar qué es ser una albóndiga.)</w:t>
-      </w:r>
-    </w:p>
-    <w:p>
-      <w:pPr>
-        <w:jc w:val="both"/>
-        <w:rPr>
+        <w:t xml:space="preserve">Describe de qué va el juego en términos de jugabilidad y/o historia. (Ejemplo: Éste juego utiliza el balanceo de una cuerda </w:t>
+      </w:r>
+      <w:r>
+        <w:rPr>
+          <w:color w:val="FF0000"/>
           <w:u w:val="single"/>
         </w:rPr>
-      </w:pPr>
-    </w:p>
-    <w:p>
-      <w:pPr>
-        <w:jc w:val="both"/>
-      </w:pPr>
-      <w:r>
-        <w:t>Este juego se centra e</w:t>
-      </w:r>
-      <w:r>
-        <w:t>n</w:t>
-      </w:r>
-      <w:r>
-        <w:t xml:space="preserve"> los conceptos de </w:t>
-      </w:r>
-      <w:r>
-        <w:t>luces y sombras, representado un jugador la luz y otro la oscuridad.</w:t>
+        <w:t xml:space="preserve">como mecánica para contar </w:t>
+      </w:r>
+      <w:r>
+        <w:rPr>
+          <w:u w:val="single"/>
+        </w:rPr>
+        <w:t>qué es ser una albóndiga.)</w:t>
+      </w:r>
+    </w:p>
+    <w:p>
+      <w:pPr>
+        <w:jc w:val="both"/>
+        <w:rPr>
+          <w:u w:val="single"/>
+        </w:rPr>
+      </w:pPr>
+    </w:p>
+    <w:p>
+      <w:pPr>
+        <w:jc w:val="both"/>
+      </w:pPr>
+      <w:r>
+        <w:t xml:space="preserve">Según cuenta la leyenda, el primer </w:t>
+      </w:r>
+      <w:r>
+        <w:t xml:space="preserve">embarazo del milenio </w:t>
+      </w:r>
+      <w:r>
+        <w:t>estará maldito.</w:t>
+      </w:r>
+      <w:r>
+        <w:t xml:space="preserve"> La madre daría a luz </w:t>
+      </w:r>
+      <w:r>
+        <w:t xml:space="preserve">a </w:t>
+      </w:r>
+      <w:r>
+        <w:t>dos gemelos</w:t>
+      </w:r>
+      <w:r>
+        <w:t xml:space="preserve"> </w:t>
+      </w:r>
+      <w:r>
+        <w:t>que materializarían los conceptos de luz y oscuridad en el mundo</w:t>
+      </w:r>
+      <w:r>
+        <w:t xml:space="preserve">, y que serían </w:t>
+      </w:r>
+      <w:r>
+        <w:t xml:space="preserve">complementarios, inseparables. </w:t>
+      </w:r>
+      <w:r>
+        <w:t>E</w:t>
+      </w:r>
+      <w:r>
+        <w:t xml:space="preserve">n el año 3000 </w:t>
+      </w:r>
+      <w:r>
+        <w:t>d.C.</w:t>
+      </w:r>
+      <w:r>
+        <w:t xml:space="preserve"> </w:t>
+      </w:r>
+      <w:r>
+        <w:t xml:space="preserve">nacen dos gemelos que </w:t>
+      </w:r>
+      <w:r>
+        <w:t>parecen cumplir dicha profecía:</w:t>
+      </w:r>
+      <w:r>
+        <w:t xml:space="preserve"> Hyperion</w:t>
+      </w:r>
+      <w:r>
+        <w:t xml:space="preserve">, el portador de la luz, y </w:t>
+      </w:r>
+      <w:proofErr w:type="spellStart"/>
+      <w:r>
+        <w:t>Érebos</w:t>
+      </w:r>
+      <w:proofErr w:type="spellEnd"/>
+      <w:r>
+        <w:t>, el portador de la oscuridad.</w:t>
+      </w:r>
+      <w:r>
+        <w:t xml:space="preserve"> Su madre no es capaz de cumplir el deseo de la profecía y asesinar a uno de ellos, </w:t>
+      </w:r>
+      <w:r>
+        <w:t xml:space="preserve">así que los envía a lugares lejanos con la esperanza de que la maldición </w:t>
+      </w:r>
+      <w:r>
+        <w:t>se deshaga. Sin embargo, dicha maldición permanece intacta</w:t>
+      </w:r>
+      <w:r>
+        <w:t xml:space="preserve"> y la desolación empieza a arrasar el mundo. </w:t>
+      </w:r>
+      <w:r>
+        <w:t xml:space="preserve">Pero una parte de la leyenda </w:t>
+      </w:r>
+      <w:r>
+        <w:t xml:space="preserve">había </w:t>
+      </w:r>
+      <w:r>
+        <w:t>permanec</w:t>
+      </w:r>
+      <w:r>
+        <w:t>ido</w:t>
+      </w:r>
+      <w:r>
+        <w:t xml:space="preserve"> oculta:</w:t>
+      </w:r>
+      <w:r>
+        <w:t xml:space="preserve"> </w:t>
+      </w:r>
+      <w:r>
+        <w:t xml:space="preserve">los gemelos acabarían encontrándose y gracias a sus fuerzas y al poder de los amuletos de </w:t>
+      </w:r>
+      <w:proofErr w:type="spellStart"/>
+      <w:r>
+        <w:t>Seramar</w:t>
+      </w:r>
+      <w:proofErr w:type="spellEnd"/>
+      <w:r>
+        <w:t xml:space="preserve"> esparcidos por el mundo, podrían acabar con </w:t>
+      </w:r>
+      <w:r>
+        <w:t>el hechizo perverso que esta</w:t>
+      </w:r>
+      <w:r>
+        <w:t>ba asolando el planeta.</w:t>
+      </w:r>
+      <w:r>
+        <w:t xml:space="preserve"> </w:t>
+      </w:r>
+    </w:p>
+    <w:p>
+      <w:pPr>
+        <w:jc w:val="both"/>
+      </w:pPr>
+    </w:p>
+    <w:p>
+      <w:pPr>
+        <w:jc w:val="both"/>
+      </w:pPr>
+      <w:r>
+        <w:t xml:space="preserve">De esta forma, </w:t>
+      </w:r>
+      <w:r>
+        <w:t>Eclipse</w:t>
+      </w:r>
+      <w:r>
+        <w:t xml:space="preserve"> se centra en </w:t>
+      </w:r>
+      <w:r>
+        <w:t>las ideas</w:t>
+      </w:r>
+      <w:r>
+        <w:t xml:space="preserve"> de luces y sombras, representado un jugador la luz y otro la oscuridad</w:t>
+      </w:r>
+      <w:r>
+        <w:t xml:space="preserve">, encarnando a Hyperion y a </w:t>
+      </w:r>
+      <w:proofErr w:type="spellStart"/>
+      <w:r>
+        <w:t>Érebos</w:t>
+      </w:r>
+      <w:proofErr w:type="spellEnd"/>
+      <w:r>
+        <w:t xml:space="preserve"> respectivamente.</w:t>
       </w:r>
     </w:p>
     <w:p>
@@ -394,6 +497,7 @@
         <w:jc w:val="both"/>
       </w:pPr>
       <w:r>
+        <w:lastRenderedPageBreak/>
         <w:t>Mecánica de invertir gravedad</w:t>
       </w:r>
       <w:r>
@@ -444,7 +548,6 @@
         <w:jc w:val="both"/>
       </w:pPr>
       <w:r>
-        <w:lastRenderedPageBreak/>
         <w:t>Mecánica de que las plataformas se van cayendo</w:t>
       </w:r>
       <w:r>
@@ -470,19 +573,11 @@
         <w:t>Mecánica</w:t>
       </w:r>
       <w:r>
-        <w:t xml:space="preserve"> de que un personaje se pasa a la parte del otro para que mediante su </w:t>
-      </w:r>
-      <w:proofErr w:type="gramStart"/>
-      <w:r>
-        <w:t>salto</w:t>
-      </w:r>
-      <w:r>
-        <w:t xml:space="preserve">  </w:t>
+        <w:t xml:space="preserve"> de que un personaje se pasa a la parte del otro para que mediante su salto</w:t>
       </w:r>
       <w:r>
         <w:t>.</w:t>
       </w:r>
-      <w:proofErr w:type="gramEnd"/>
     </w:p>
     <w:p>
       <w:pPr>
@@ -784,6 +879,7 @@
         <w:jc w:val="both"/>
       </w:pPr>
       <w:r>
+        <w:lastRenderedPageBreak/>
         <w:t xml:space="preserve">Se trata de un juego con estética </w:t>
       </w:r>
       <w:proofErr w:type="spellStart"/>
@@ -858,7 +954,6 @@
         <w:jc w:val="both"/>
       </w:pPr>
       <w:r>
-        <w:lastRenderedPageBreak/>
         <w:t xml:space="preserve">Además, la ambientación del videojuego </w:t>
       </w:r>
       <w:r>
@@ -1439,6 +1534,7 @@
         <w:rPr>
           <w:b/>
         </w:rPr>
+        <w:lastRenderedPageBreak/>
         <w:t xml:space="preserve">Hito </w:t>
       </w:r>
       <w:r>

</xml_diff>